<commit_message>
part 2 rapport finale
</commit_message>
<xml_diff>
--- a/Paperwork/Textes/Rapport final.docx
+++ b/Paperwork/Textes/Rapport final.docx
@@ -79,7 +79,13 @@
             <w:rPr>
               <w:lang w:val="fr-CA"/>
             </w:rPr>
-            <w:t>Technique des systèmes ordinés, TSO 2020</w:t>
+            <w:t>Technique de</w:t>
+          </w:r>
+          <w:r>
+            <w:rPr>
+              <w:lang w:val="fr-CA"/>
+            </w:rPr>
+            <w:t xml:space="preserve"> systèmes ordinés, TSO 2020</w:t>
           </w:r>
         </w:sdtContent>
       </w:sdt>
@@ -90,6 +96,7 @@
         <w:jc w:val="center"/>
         <w:rPr>
           <w:rFonts w:cstheme="majorHAnsi"/>
+          <w:lang w:val="fr-CA"/>
         </w:rPr>
       </w:pPr>
       <w:sdt>
@@ -104,11 +111,13 @@
             <w:docPart w:val="9B1D27EE44A6452B9AF3A88489606D2B"/>
           </w:placeholder>
         </w:sdtPr>
+        <w:sdtEndPr/>
         <w:sdtContent>
           <w:r>
             <w:rPr>
               <w:rFonts w:ascii="Helvetica" w:hAnsi="Helvetica" w:cs="Helvetica"/>
               <w:color w:val="333333"/>
+              <w:lang w:val="fr-CA"/>
             </w:rPr>
             <w:t xml:space="preserve">247-616-LI </w:t>
           </w:r>
@@ -117,6 +126,7 @@
       <w:r>
         <w:rPr>
           <w:rFonts w:cstheme="majorHAnsi"/>
+          <w:lang w:val="fr-CA"/>
         </w:rPr>
         <w:t>, gr.</w:t>
       </w:r>
@@ -132,10 +142,12 @@
             <w:docPart w:val="B54DF53C14A04A47B894A63F12051E1B"/>
           </w:placeholder>
         </w:sdtPr>
+        <w:sdtEndPr/>
         <w:sdtContent>
           <w:r>
             <w:rPr>
               <w:rFonts w:cstheme="majorHAnsi"/>
+              <w:lang w:val="fr-CA"/>
             </w:rPr>
             <w:t>1</w:t>
           </w:r>
@@ -148,6 +160,7 @@
         <w:jc w:val="center"/>
         <w:rPr>
           <w:rFonts w:cstheme="majorHAnsi"/>
+          <w:lang w:val="fr-CA"/>
         </w:rPr>
       </w:pPr>
     </w:p>
@@ -157,6 +170,7 @@
         <w:jc w:val="center"/>
         <w:rPr>
           <w:rFonts w:cstheme="majorHAnsi"/>
+          <w:lang w:val="fr-CA"/>
         </w:rPr>
       </w:pPr>
     </w:p>
@@ -166,6 +180,7 @@
         <w:jc w:val="center"/>
         <w:rPr>
           <w:rFonts w:cstheme="majorHAnsi"/>
+          <w:lang w:val="fr-CA"/>
         </w:rPr>
       </w:pPr>
     </w:p>
@@ -175,6 +190,7 @@
         <w:jc w:val="center"/>
         <w:rPr>
           <w:rFonts w:cstheme="majorHAnsi"/>
+          <w:lang w:val="fr-CA"/>
         </w:rPr>
       </w:pPr>
     </w:p>
@@ -292,7 +308,6 @@
         <w:jc w:val="center"/>
         <w:rPr>
           <w:rFonts w:asciiTheme="majorHAnsi" w:hAnsiTheme="majorHAnsi" w:cstheme="majorHAnsi"/>
-          <w:lang w:val="fr-CA"/>
         </w:rPr>
       </w:pPr>
       <w:sdt>
@@ -313,6 +328,7 @@
             <w:listItem w:displayText="M." w:value="M."/>
           </w:dropDownList>
         </w:sdtPr>
+        <w:sdtEndPr/>
         <w:sdtContent>
           <w:r>
             <w:rPr>
@@ -342,11 +358,11 @@
             <w:docPart w:val="471D70FCBB9E478090C3DB2FEAC21D1F"/>
           </w:placeholder>
         </w:sdtPr>
+        <w:sdtEndPr/>
         <w:sdtContent>
           <w:r>
             <w:rPr>
               <w:rFonts w:asciiTheme="majorHAnsi" w:hAnsiTheme="majorHAnsi" w:cstheme="majorHAnsi"/>
-              <w:lang w:val="fr-CA"/>
             </w:rPr>
             <w:t>Yves Roy</w:t>
           </w:r>
@@ -454,6 +470,7 @@
             <w:listItem w:displayText="d'" w:value="d'"/>
           </w:dropDownList>
         </w:sdtPr>
+        <w:sdtEndPr/>
         <w:sdtContent>
           <w:r>
             <w:rPr>
@@ -476,6 +493,7 @@
             <w:docPart w:val="0D73D91B91E54D48A078E777A1F3CB50"/>
           </w:placeholder>
         </w:sdtPr>
+        <w:sdtEndPr/>
         <w:sdtContent>
           <w:r>
             <w:rPr>
@@ -545,6 +563,7 @@
             <w:calendar w:val="gregorian"/>
           </w:date>
         </w:sdtPr>
+        <w:sdtEndPr/>
         <w:sdtContent>
           <w:r>
             <w:rPr>
@@ -885,14 +904,28 @@
             <w:rStyle w:val="Lienhypertexte"/>
             <w:lang w:val="fr-CA"/>
           </w:rPr>
-          <w:t>Paperwork-Schémas</w:t>
+          <w:t>Paperwork\</w:t>
         </w:r>
         <w:r>
           <w:rPr>
             <w:rStyle w:val="Lienhypertexte"/>
             <w:lang w:val="fr-CA"/>
           </w:rPr>
-          <w:t>- Architecture Matérielle</w:t>
+          <w:t>Schémas</w:t>
+        </w:r>
+        <w:r>
+          <w:rPr>
+            <w:rStyle w:val="Lienhypertexte"/>
+            <w:lang w:val="fr-CA"/>
+          </w:rPr>
+          <w:t>\</w:t>
+        </w:r>
+        <w:r>
+          <w:rPr>
+            <w:rStyle w:val="Lienhypertexte"/>
+            <w:lang w:val="fr-CA"/>
+          </w:rPr>
+          <w:t>Architecture Matérielle</w:t>
         </w:r>
       </w:hyperlink>
     </w:p>
@@ -2589,6 +2622,9 @@
     <w:p>
       <w:pPr>
         <w:jc w:val="both"/>
+        <w:rPr>
+          <w:lang w:val="fr-CA"/>
+        </w:rPr>
       </w:pPr>
       <w:r>
         <w:rPr>
@@ -2632,7 +2668,14 @@
             <w:rStyle w:val="Lienhypertexte"/>
             <w:lang w:val="fr-CA"/>
           </w:rPr>
-          <w:t>Paperwork-Listes</w:t>
+          <w:t>Paperwork\</w:t>
+        </w:r>
+        <w:r>
+          <w:rPr>
+            <w:rStyle w:val="Lienhypertexte"/>
+            <w:lang w:val="fr-CA"/>
+          </w:rPr>
+          <w:t>Listes</w:t>
         </w:r>
       </w:hyperlink>
       <w:r>
@@ -2654,6 +2697,10 @@
         <w:jc w:val="both"/>
       </w:pPr>
       <w:r>
+        <w:rPr>
+          <w:noProof/>
+          <w:lang w:val="fr-CA" w:eastAsia="fr-CA"/>
+        </w:rPr>
         <w:drawing>
           <wp:inline distT="0" distB="0" distL="0" distR="0" wp14:anchorId="609680CB" wp14:editId="5D2FD965">
             <wp:extent cx="4610100" cy="4188492"/>
@@ -2788,6 +2835,9 @@
     <w:p>
       <w:pPr>
         <w:keepNext/>
+        <w:rPr>
+          <w:lang w:val="fr-CA"/>
+        </w:rPr>
       </w:pPr>
       <w:r>
         <w:rPr>
@@ -2807,7 +2857,14 @@
             <w:rStyle w:val="Lienhypertexte"/>
             <w:lang w:val="fr-CA"/>
           </w:rPr>
-          <w:t>Paperwork-Schémas-Architecture Logicielle.</w:t>
+          <w:t>Paperwork\Schémas\</w:t>
+        </w:r>
+        <w:r>
+          <w:rPr>
+            <w:rStyle w:val="Lienhypertexte"/>
+            <w:lang w:val="fr-CA"/>
+          </w:rPr>
+          <w:t>Architecture Logicielle.</w:t>
         </w:r>
       </w:hyperlink>
       <w:r>
@@ -3017,343 +3074,27 @@
             <w:rStyle w:val="Lienhypertexte"/>
             <w:lang w:val="fr-CA"/>
           </w:rPr>
-          <w:t>Electronic-Components</w:t>
+          <w:t>Electronic\</w:t>
         </w:r>
-      </w:hyperlink>
-      <w:r>
-        <w:rPr>
-          <w:lang w:val="fr-CA"/>
-        </w:rPr>
-        <w:t xml:space="preserve">. Toutes les dossiers pour les composantes que l’on retrouve dans le fichier Excel sont dans le dossier VERSION du même répertoire. </w:t>
-      </w:r>
-      <w:r>
-        <w:rPr>
-          <w:lang w:val="fr-CA"/>
-        </w:rPr>
-        <w:t>Voici un aperçu :</w:t>
-      </w:r>
-      <w:r>
-        <w:rPr>
-          <w:lang w:val="fr-CA"/>
-        </w:rPr>
-        <w:t xml:space="preserve"> </w:t>
-      </w:r>
-    </w:p>
-    <w:p>
-      <w:pPr>
-        <w:rPr>
-          <w:lang w:val="fr-CA"/>
-        </w:rPr>
-      </w:pPr>
-      <w:r>
-        <w:rPr>
-          <w:noProof/>
-          <w:lang w:val="fr-CA" w:eastAsia="fr-CA"/>
-        </w:rPr>
-        <w:drawing>
-          <wp:inline distT="0" distB="0" distL="0" distR="0" wp14:anchorId="138AE01F" wp14:editId="5F52732D">
-            <wp:extent cx="5943600" cy="1242695"/>
-            <wp:effectExtent l="0" t="0" r="0" b="0"/>
-            <wp:docPr id="7" name="Picture 7"/>
-            <wp:cNvGraphicFramePr>
-              <a:graphicFrameLocks xmlns:a="http://schemas.openxmlformats.org/drawingml/2006/main" noChangeAspect="1"/>
-            </wp:cNvGraphicFramePr>
-            <a:graphic xmlns:a="http://schemas.openxmlformats.org/drawingml/2006/main">
-              <a:graphicData uri="http://schemas.openxmlformats.org/drawingml/2006/picture">
-                <pic:pic xmlns:pic="http://schemas.openxmlformats.org/drawingml/2006/picture">
-                  <pic:nvPicPr>
-                    <pic:cNvPr id="0" name="Picture 7"/>
-                    <pic:cNvPicPr>
-                      <a:picLocks noChangeAspect="1" noChangeArrowheads="1"/>
-                    </pic:cNvPicPr>
-                  </pic:nvPicPr>
-                  <pic:blipFill>
-                    <a:blip r:embed="rId14" cstate="print">
-                      <a:extLst>
-                        <a:ext uri="{28A0092B-C50C-407E-A947-70E740481C1C}">
-                          <a14:useLocalDpi xmlns:a14="http://schemas.microsoft.com/office/drawing/2010/main" val="0"/>
-                        </a:ext>
-                      </a:extLst>
-                    </a:blip>
-                    <a:srcRect/>
-                    <a:stretch>
-                      <a:fillRect/>
-                    </a:stretch>
-                  </pic:blipFill>
-                  <pic:spPr bwMode="auto">
-                    <a:xfrm>
-                      <a:off x="0" y="0"/>
-                      <a:ext cx="5943600" cy="1242695"/>
-                    </a:xfrm>
-                    <a:prstGeom prst="rect">
-                      <a:avLst/>
-                    </a:prstGeom>
-                    <a:noFill/>
-                    <a:ln>
-                      <a:noFill/>
-                    </a:ln>
-                  </pic:spPr>
-                </pic:pic>
-              </a:graphicData>
-            </a:graphic>
-          </wp:inline>
-        </w:drawing>
-      </w:r>
-    </w:p>
-    <w:p>
-      <w:pPr>
-        <w:rPr>
-          <w:lang w:val="fr-CA"/>
-        </w:rPr>
-      </w:pPr>
-      <w:r>
-        <w:rPr>
-          <w:lang w:val="fr-CA"/>
-        </w:rPr>
-        <w:br w:type="page"/>
-      </w:r>
-    </w:p>
-    <w:p>
-      <w:pPr>
-        <w:rPr>
-          <w:lang w:val="fr-CA"/>
-        </w:rPr>
-      </w:pPr>
-    </w:p>
-    <w:p>
-      <w:pPr>
-        <w:pStyle w:val="Titre1"/>
-        <w:rPr>
-          <w:lang w:val="fr-CA"/>
-        </w:rPr>
-      </w:pPr>
-      <w:r>
-        <w:rPr>
-          <w:lang w:val="fr-CA"/>
-        </w:rPr>
-        <w:t>Dessin et programmation</w:t>
-      </w:r>
-      <w:r>
-        <w:rPr>
-          <w:lang w:val="fr-CA"/>
-        </w:rPr>
-        <w:t xml:space="preserve"> (5 &amp; 7)</w:t>
-      </w:r>
-    </w:p>
-    <w:p>
-      <w:pPr>
-        <w:rPr>
-          <w:lang w:val="fr-CA"/>
-        </w:rPr>
-      </w:pPr>
-    </w:p>
-    <w:p>
-      <w:pPr>
-        <w:pStyle w:val="Titre2"/>
-        <w:rPr>
-          <w:lang w:val="fr-CA"/>
-        </w:rPr>
-      </w:pPr>
-      <w:r>
-        <w:rPr>
-          <w:lang w:val="fr-CA"/>
-        </w:rPr>
-        <w:t>Schémas</w:t>
-      </w:r>
-      <w:r>
-        <w:rPr>
-          <w:lang w:val="fr-CA"/>
-        </w:rPr>
-        <w:t xml:space="preserve"> électriques &amp; PCB</w:t>
-      </w:r>
-      <w:r>
-        <w:rPr>
-          <w:lang w:val="fr-CA"/>
-        </w:rPr>
-        <w:t> :</w:t>
-      </w:r>
-    </w:p>
-    <w:p>
-      <w:pPr>
-        <w:rPr>
-          <w:lang w:val="fr-CA"/>
-        </w:rPr>
-      </w:pPr>
-      <w:r>
-        <w:rPr>
-          <w:lang w:val="fr-CA"/>
-        </w:rPr>
-        <w:t xml:space="preserve">Tous les fichiers Altium pour le contrôleur de moteur se trouve dans le répetoire </w:t>
-      </w:r>
-      <w:hyperlink r:id="rId15" w:history="1">
         <w:r>
           <w:rPr>
             <w:rStyle w:val="Lienhypertexte"/>
             <w:lang w:val="fr-CA"/>
           </w:rPr>
-          <w:t>Electronic-PCB-Motor Driver</w:t>
+          <w:t>Components</w:t>
         </w:r>
       </w:hyperlink>
       <w:r>
         <w:rPr>
           <w:lang w:val="fr-CA"/>
         </w:rPr>
-        <w:t xml:space="preserve">. </w:t>
-      </w:r>
-    </w:p>
-    <w:p>
-      <w:pPr>
-        <w:rPr>
-          <w:lang w:val="fr-CA"/>
-        </w:rPr>
-      </w:pPr>
-      <w:r>
-        <w:rPr>
-          <w:lang w:val="fr-CA"/>
-        </w:rPr>
-        <w:t xml:space="preserve">Les fichiers Gerber pour commander le PCB ainsi que les plans en PDF se trouve dans le dossier </w:t>
-      </w:r>
-      <w:hyperlink r:id="rId16" w:history="1">
-        <w:r>
-          <w:rPr>
-            <w:rStyle w:val="Lienhypertexte"/>
-            <w:lang w:val="fr-CA"/>
-          </w:rPr>
-          <w:t>E-0054</w:t>
-        </w:r>
-      </w:hyperlink>
-      <w:r>
-        <w:rPr>
-          <w:lang w:val="fr-CA"/>
-        </w:rPr>
-        <w:t>.</w:t>
-      </w:r>
-    </w:p>
-    <w:p>
-      <w:pPr>
-        <w:rPr>
-          <w:lang w:val="fr-CA"/>
-        </w:rPr>
-      </w:pPr>
-    </w:p>
-    <w:p>
-      <w:pPr>
-        <w:pStyle w:val="Titre2"/>
-        <w:rPr>
-          <w:lang w:val="fr-CA"/>
-        </w:rPr>
-      </w:pPr>
-      <w:r>
-        <w:rPr>
-          <w:lang w:val="fr-CA"/>
-        </w:rPr>
-        <w:t>Fonctionnement des pilotes :</w:t>
-      </w:r>
-    </w:p>
-    <w:p>
-      <w:pPr>
-        <w:rPr>
-          <w:lang w:val="fr-CA"/>
-        </w:rPr>
-      </w:pPr>
-      <w:r>
-        <w:rPr>
-          <w:lang w:val="fr-CA"/>
-        </w:rPr>
-        <w:t>Fgkljh</w:t>
-      </w:r>
-    </w:p>
-    <w:p>
-      <w:pPr>
-        <w:rPr>
-          <w:lang w:val="fr-CA"/>
-        </w:rPr>
-      </w:pPr>
-      <w:r>
-        <w:rPr>
-          <w:lang w:val="fr-CA"/>
-        </w:rPr>
-        <w:br w:type="page"/>
-      </w:r>
-    </w:p>
-    <w:p>
-      <w:pPr>
-        <w:rPr>
-          <w:lang w:val="fr-CA"/>
-        </w:rPr>
-      </w:pPr>
-    </w:p>
-    <w:p>
-      <w:pPr>
-        <w:pStyle w:val="Titre1"/>
-        <w:rPr>
-          <w:lang w:val="fr-CA"/>
-        </w:rPr>
-      </w:pPr>
-      <w:r>
-        <w:rPr>
-          <w:lang w:val="fr-CA"/>
-        </w:rPr>
-        <w:t>Conception mécanique</w:t>
-      </w:r>
-      <w:r>
-        <w:rPr>
-          <w:lang w:val="fr-CA"/>
-        </w:rPr>
-        <w:t> (6)</w:t>
-      </w:r>
-    </w:p>
-    <w:p>
-      <w:pPr>
-        <w:rPr>
-          <w:lang w:val="fr-CA"/>
-        </w:rPr>
-      </w:pPr>
-    </w:p>
-    <w:p>
-      <w:pPr>
-        <w:pStyle w:val="Titre2"/>
-        <w:rPr>
-          <w:lang w:val="fr-CA"/>
-        </w:rPr>
-      </w:pPr>
-      <w:r>
-        <w:rPr>
-          <w:lang w:val="fr-CA"/>
-        </w:rPr>
-        <w:t>PCB &amp; Placement des composantes :</w:t>
-      </w:r>
-    </w:p>
-    <w:p>
-      <w:pPr>
-        <w:rPr>
-          <w:lang w:val="fr-CA"/>
-        </w:rPr>
-      </w:pPr>
-    </w:p>
-    <w:p>
-      <w:pPr>
-        <w:rPr>
-          <w:lang w:val="fr-CA"/>
-        </w:rPr>
-      </w:pPr>
-      <w:r>
-        <w:rPr>
-          <w:lang w:val="fr-CA"/>
-        </w:rPr>
-        <w:t>Le PCB du pilote de moteur représentait un défi en soi. Il y avait une contrainte d’espace sur les axes du bras assez limitante. Notre</w:t>
-      </w:r>
-      <w:r>
-        <w:rPr>
-          <w:lang w:val="fr-CA"/>
-        </w:rPr>
-        <w:t xml:space="preserve"> PCB devait faire au maximum 42mm</w:t>
-      </w:r>
-      <w:r>
-        <w:rPr>
-          <w:lang w:val="fr-CA"/>
-        </w:rPr>
-        <w:t xml:space="preserve"> de diamètre et en plus devait être circulaire.</w:t>
+        <w:t xml:space="preserve">. Toutes les dossiers pour les composantes que l’on retrouve dans le fichier Excel sont dans le dossier VERSION du même répertoire. </w:t>
+      </w:r>
+      <w:r>
+        <w:rPr>
+          <w:lang w:val="fr-CA"/>
+        </w:rPr>
+        <w:t>Voici un aperçu :</w:t>
       </w:r>
       <w:r>
         <w:rPr>
@@ -3361,36 +3102,23 @@
         </w:rPr>
         <w:t xml:space="preserve"> </w:t>
       </w:r>
-      <w:r>
-        <w:rPr>
-          <w:lang w:val="fr-CA"/>
-        </w:rPr>
-        <w:t>Le placement des pièces ainsi que l</w:t>
-      </w:r>
-      <w:r>
-        <w:rPr>
-          <w:lang w:val="fr-CA"/>
-        </w:rPr>
-        <w:t xml:space="preserve">e «routing» s’est avéré plutôt difficile, mais nous avons réussi à faire un placement des composantes logique et fonctionnel. </w:t>
-      </w:r>
-    </w:p>
-    <w:p>
-      <w:pPr>
+    </w:p>
+    <w:p>
+      <w:pPr>
+        <w:rPr>
+          <w:lang w:val="fr-CA"/>
+        </w:rPr>
+      </w:pPr>
+      <w:r>
         <w:rPr>
           <w:noProof/>
           <w:lang w:val="fr-CA" w:eastAsia="fr-CA"/>
         </w:rPr>
-      </w:pPr>
-      <w:r>
-        <w:rPr>
-          <w:noProof/>
-          <w:lang w:val="fr-CA" w:eastAsia="fr-CA"/>
-        </w:rPr>
         <w:drawing>
-          <wp:inline distT="0" distB="0" distL="0" distR="0" wp14:anchorId="2A42BC38" wp14:editId="577EB6C4">
-            <wp:extent cx="2419831" cy="2413590"/>
-            <wp:effectExtent l="0" t="0" r="0" b="6350"/>
-            <wp:docPr id="9" name="Image 9"/>
+          <wp:inline distT="0" distB="0" distL="0" distR="0" wp14:anchorId="6A11C09C" wp14:editId="4D88509F">
+            <wp:extent cx="6400800" cy="3389630"/>
+            <wp:effectExtent l="0" t="0" r="0" b="1270"/>
+            <wp:docPr id="3" name="Image 3"/>
             <wp:cNvGraphicFramePr>
               <a:graphicFrameLocks xmlns:a="http://schemas.openxmlformats.org/drawingml/2006/main" noChangeAspect="1"/>
             </wp:cNvGraphicFramePr>
@@ -3402,7 +3130,7 @@
                     <pic:cNvPicPr/>
                   </pic:nvPicPr>
                   <pic:blipFill>
-                    <a:blip r:embed="rId17"/>
+                    <a:blip r:embed="rId14"/>
                     <a:stretch>
                       <a:fillRect/>
                     </a:stretch>
@@ -3410,7 +3138,7 @@
                   <pic:spPr>
                     <a:xfrm>
                       <a:off x="0" y="0"/>
-                      <a:ext cx="2433647" cy="2427370"/>
+                      <a:ext cx="6400800" cy="3389630"/>
                     </a:xfrm>
                     <a:prstGeom prst="rect">
                       <a:avLst/>
@@ -3422,23 +3150,335 @@
           </wp:inline>
         </w:drawing>
       </w:r>
+    </w:p>
+    <w:p>
+      <w:pPr>
+        <w:rPr>
+          <w:lang w:val="fr-CA"/>
+        </w:rPr>
+      </w:pPr>
+      <w:r>
+        <w:rPr>
+          <w:lang w:val="fr-CA"/>
+        </w:rPr>
+        <w:br w:type="page"/>
+      </w:r>
+    </w:p>
+    <w:p>
+      <w:pPr>
+        <w:pStyle w:val="Titre1"/>
+        <w:rPr>
+          <w:lang w:val="fr-CA"/>
+        </w:rPr>
+      </w:pPr>
+      <w:r>
+        <w:rPr>
+          <w:lang w:val="fr-CA"/>
+        </w:rPr>
+        <w:lastRenderedPageBreak/>
+        <w:t>Dessin et programmation</w:t>
+      </w:r>
+      <w:r>
+        <w:rPr>
+          <w:lang w:val="fr-CA"/>
+        </w:rPr>
+        <w:t xml:space="preserve"> (5 &amp; 7)</w:t>
+      </w:r>
+    </w:p>
+    <w:p>
+      <w:pPr>
+        <w:rPr>
+          <w:lang w:val="fr-CA"/>
+        </w:rPr>
+      </w:pPr>
+    </w:p>
+    <w:p>
+      <w:pPr>
+        <w:pStyle w:val="Titre2"/>
+        <w:rPr>
+          <w:lang w:val="fr-CA"/>
+        </w:rPr>
+      </w:pPr>
+      <w:r>
+        <w:rPr>
+          <w:lang w:val="fr-CA"/>
+        </w:rPr>
+        <w:t>Schémas</w:t>
+      </w:r>
+      <w:r>
+        <w:rPr>
+          <w:lang w:val="fr-CA"/>
+        </w:rPr>
+        <w:t xml:space="preserve"> électriques &amp; PCB</w:t>
+      </w:r>
+      <w:r>
+        <w:rPr>
+          <w:lang w:val="fr-CA"/>
+        </w:rPr>
+        <w:t> :</w:t>
+      </w:r>
+    </w:p>
+    <w:p>
+      <w:pPr>
+        <w:rPr>
+          <w:lang w:val="fr-CA"/>
+        </w:rPr>
+      </w:pPr>
+      <w:r>
+        <w:rPr>
+          <w:lang w:val="fr-CA"/>
+        </w:rPr>
+        <w:t xml:space="preserve">Tous les fichiers Altium pour le contrôleur de moteur se trouve dans le répetoire </w:t>
+      </w:r>
+      <w:hyperlink r:id="rId15" w:history="1">
+        <w:r>
+          <w:rPr>
+            <w:rStyle w:val="Lienhypertexte"/>
+            <w:lang w:val="fr-CA"/>
+          </w:rPr>
+          <w:t>Electronic\PCB\</w:t>
+        </w:r>
+        <w:r>
+          <w:rPr>
+            <w:rStyle w:val="Lienhypertexte"/>
+            <w:lang w:val="fr-CA"/>
+          </w:rPr>
+          <w:t>Motor Driver</w:t>
+        </w:r>
+      </w:hyperlink>
+      <w:r>
+        <w:rPr>
+          <w:lang w:val="fr-CA"/>
+        </w:rPr>
+        <w:t xml:space="preserve">. Les fichiers pour le LCD Cape du BeagleBone sont aussi disponible mais moins important. Ils sont dans le répertoire </w:t>
+      </w:r>
+      <w:hyperlink r:id="rId16" w:history="1">
+        <w:r>
+          <w:rPr>
+            <w:rStyle w:val="Lienhypertexte"/>
+            <w:lang w:val="fr-CA"/>
+          </w:rPr>
+          <w:t>Electronic\PCB\</w:t>
+        </w:r>
+        <w:r>
+          <w:rPr>
+            <w:rStyle w:val="Lienhypertexte"/>
+            <w:lang w:val="fr-CA"/>
+          </w:rPr>
+          <w:t>LCD Cape BBB</w:t>
+        </w:r>
+      </w:hyperlink>
+    </w:p>
+    <w:p>
+      <w:pPr>
+        <w:rPr>
+          <w:lang w:val="fr-CA"/>
+        </w:rPr>
+      </w:pPr>
+      <w:r>
+        <w:rPr>
+          <w:lang w:val="fr-CA"/>
+        </w:rPr>
+        <w:t>Les fichiers Gerber pour commander le PCB</w:t>
+      </w:r>
+      <w:r>
+        <w:rPr>
+          <w:lang w:val="fr-CA"/>
+        </w:rPr>
+        <w:t xml:space="preserve"> Driver Motor</w:t>
+      </w:r>
+      <w:r>
+        <w:rPr>
+          <w:lang w:val="fr-CA"/>
+        </w:rPr>
+        <w:t xml:space="preserve"> ainsi que les plans en PDF se trouve dans le dossier </w:t>
+      </w:r>
+      <w:hyperlink r:id="rId17" w:history="1">
+        <w:r>
+          <w:rPr>
+            <w:rStyle w:val="Lienhypertexte"/>
+            <w:lang w:val="fr-CA"/>
+          </w:rPr>
+          <w:t>E-0054</w:t>
+        </w:r>
+      </w:hyperlink>
+      <w:r>
+        <w:rPr>
+          <w:lang w:val="fr-CA"/>
+        </w:rPr>
+        <w:t>.</w:t>
+      </w:r>
+    </w:p>
+    <w:p>
+      <w:pPr>
+        <w:rPr>
+          <w:lang w:val="fr-CA"/>
+        </w:rPr>
+      </w:pPr>
+    </w:p>
+    <w:p>
+      <w:pPr>
+        <w:pStyle w:val="Titre2"/>
+        <w:rPr>
+          <w:lang w:val="fr-CA"/>
+        </w:rPr>
+      </w:pPr>
+      <w:r>
+        <w:rPr>
+          <w:lang w:val="fr-CA"/>
+        </w:rPr>
+        <w:t>Fonctionnement des pilotes :</w:t>
+      </w:r>
+    </w:p>
+    <w:p>
+      <w:pPr>
+        <w:rPr>
+          <w:lang w:val="fr-CA"/>
+        </w:rPr>
+      </w:pPr>
+    </w:p>
+    <w:p>
+      <w:pPr>
+        <w:rPr>
+          <w:lang w:val="fr-CA"/>
+        </w:rPr>
+      </w:pPr>
+      <w:r>
+        <w:rPr>
+          <w:lang w:val="fr-CA"/>
+        </w:rPr>
+        <w:t xml:space="preserve">Les fichiers sources pour les pilotes se trouvent dans le répertoire </w:t>
+      </w:r>
+      <w:hyperlink r:id="rId18" w:history="1">
+        <w:r>
+          <w:rPr>
+            <w:rStyle w:val="Lienhypertexte"/>
+            <w:lang w:val="fr-CA"/>
+          </w:rPr>
+          <w:t>Code\Driver Motor\Sources\drivers</w:t>
+        </w:r>
+      </w:hyperlink>
+      <w:r>
+        <w:rPr>
+          <w:lang w:val="fr-CA"/>
+        </w:rPr>
+        <w:t xml:space="preserve">. Les codes pour les tester sont dans </w:t>
+      </w:r>
+      <w:hyperlink r:id="rId19" w:history="1">
+        <w:r>
+          <w:rPr>
+            <w:rStyle w:val="Lienhypertexte"/>
+            <w:lang w:val="fr-CA"/>
+          </w:rPr>
+          <w:t>Code\Driver Motor\TestCode</w:t>
+        </w:r>
+      </w:hyperlink>
+      <w:r>
+        <w:rPr>
+          <w:lang w:val="fr-CA"/>
+        </w:rPr>
+        <w:t>.</w:t>
+      </w:r>
+    </w:p>
+    <w:p>
+      <w:pPr>
+        <w:rPr>
+          <w:lang w:val="fr-CA"/>
+        </w:rPr>
+      </w:pPr>
+      <w:r>
+        <w:rPr>
+          <w:lang w:val="fr-CA"/>
+        </w:rPr>
+        <w:t>Tous les pilotes sont fait en C++. Il utilise les fonctions Arduino pour le contrôle des GPIO. Nous avons fait un pilote GPIO même si nous utilisons celui de Arduino car nous voulions le mettre dans une classe pour faciliter son utilisation dans les interfaces.</w:t>
+      </w:r>
+    </w:p>
+    <w:p>
+      <w:pPr>
+        <w:rPr>
+          <w:lang w:val="fr-CA"/>
+        </w:rPr>
+      </w:pPr>
+      <w:r>
+        <w:rPr>
+          <w:lang w:val="fr-CA"/>
+        </w:rPr>
+        <w:t xml:space="preserve">Les pilotes disponibles sont les suivants : </w:t>
+      </w:r>
+    </w:p>
+    <w:p>
+      <w:pPr>
+        <w:pStyle w:val="Paragraphedeliste"/>
+        <w:numPr>
+          <w:ilvl w:val="1"/>
+          <w:numId w:val="6"/>
+        </w:numPr>
+      </w:pPr>
+      <w:r>
+        <w:t>Analog_driver</w:t>
+      </w:r>
+    </w:p>
+    <w:p>
+      <w:pPr>
+        <w:pStyle w:val="Paragraphedeliste"/>
+        <w:numPr>
+          <w:ilvl w:val="1"/>
+          <w:numId w:val="6"/>
+        </w:numPr>
+      </w:pPr>
+      <w:r>
+        <w:t>GPIO_driver</w:t>
+      </w:r>
+    </w:p>
+    <w:p>
+      <w:pPr>
+        <w:pStyle w:val="Paragraphedeliste"/>
+        <w:numPr>
+          <w:ilvl w:val="1"/>
+          <w:numId w:val="6"/>
+        </w:numPr>
+      </w:pPr>
+      <w:r>
+        <w:t>RS485_driver</w:t>
+      </w:r>
+    </w:p>
+    <w:p>
+      <w:pPr>
+        <w:pStyle w:val="Paragraphedeliste"/>
+        <w:numPr>
+          <w:ilvl w:val="1"/>
+          <w:numId w:val="6"/>
+        </w:numPr>
+      </w:pPr>
+      <w:r>
+        <w:t>SPI_driver</w:t>
+      </w:r>
+    </w:p>
+    <w:p>
+      <w:pPr>
+        <w:pStyle w:val="Paragraphedeliste"/>
+        <w:numPr>
+          <w:ilvl w:val="1"/>
+          <w:numId w:val="6"/>
+        </w:numPr>
+      </w:pPr>
+      <w:r>
+        <w:t>Timer_driver</w:t>
+      </w:r>
+    </w:p>
+    <w:p>
+      <w:pPr>
+        <w:keepNext/>
+      </w:pPr>
       <w:r>
         <w:rPr>
           <w:noProof/>
-          <w:lang w:val="fr-CA" w:eastAsia="fr-CA"/>
-        </w:rPr>
-        <w:t xml:space="preserve"> </w:t>
-      </w:r>
-      <w:r>
-        <w:rPr>
-          <w:noProof/>
-          <w:lang w:val="fr-CA" w:eastAsia="fr-CA"/>
         </w:rPr>
         <w:drawing>
-          <wp:inline distT="0" distB="0" distL="0" distR="0" wp14:anchorId="4649D8B2" wp14:editId="0E55CA82">
-            <wp:extent cx="2406060" cy="2402958"/>
+          <wp:inline distT="0" distB="0" distL="0" distR="0" wp14:anchorId="5A2FEB1A" wp14:editId="4DA5B061">
+            <wp:extent cx="2519917" cy="2502254"/>
             <wp:effectExtent l="0" t="0" r="0" b="0"/>
-            <wp:docPr id="10" name="Image 10"/>
+            <wp:docPr id="5" name="Image 5"/>
             <wp:cNvGraphicFramePr>
               <a:graphicFrameLocks xmlns:a="http://schemas.openxmlformats.org/drawingml/2006/main" noChangeAspect="1"/>
             </wp:cNvGraphicFramePr>
@@ -3450,7 +3490,7 @@
                     <pic:cNvPicPr/>
                   </pic:nvPicPr>
                   <pic:blipFill>
-                    <a:blip r:embed="rId18"/>
+                    <a:blip r:embed="rId20"/>
                     <a:stretch>
                       <a:fillRect/>
                     </a:stretch>
@@ -3458,7 +3498,7 @@
                   <pic:spPr>
                     <a:xfrm>
                       <a:off x="0" y="0"/>
-                      <a:ext cx="2426898" cy="2423769"/>
+                      <a:ext cx="2540157" cy="2522352"/>
                     </a:xfrm>
                     <a:prstGeom prst="rect">
                       <a:avLst/>
@@ -3473,95 +3513,22 @@
     </w:p>
     <w:p>
       <w:pPr>
-        <w:rPr>
-          <w:lang w:val="fr-CA"/>
-        </w:rPr>
-      </w:pPr>
-    </w:p>
-    <w:p>
-      <w:pPr>
-        <w:rPr>
-          <w:lang w:val="fr-CA"/>
-        </w:rPr>
-      </w:pPr>
-      <w:r>
-        <w:rPr>
-          <w:lang w:val="fr-CA"/>
-        </w:rPr>
-        <w:br w:type="page"/>
-      </w:r>
-    </w:p>
-    <w:p>
-      <w:pPr>
-        <w:pStyle w:val="Titre1"/>
-        <w:rPr>
-          <w:lang w:val="fr-CA"/>
-        </w:rPr>
-      </w:pPr>
-      <w:r>
-        <w:rPr>
-          <w:lang w:val="fr-CA"/>
-        </w:rPr>
-        <w:lastRenderedPageBreak/>
-        <w:t>Évaluation et orientation (8)</w:t>
-      </w:r>
-    </w:p>
-    <w:p>
-      <w:pPr>
-        <w:rPr>
-          <w:lang w:val="fr-CA"/>
-        </w:rPr>
-      </w:pPr>
-    </w:p>
-    <w:p>
-      <w:pPr>
-        <w:pStyle w:val="Titre2"/>
-        <w:rPr>
-          <w:lang w:val="fr-CA"/>
-        </w:rPr>
-      </w:pPr>
-      <w:r>
-        <w:rPr>
-          <w:lang w:val="fr-CA"/>
-        </w:rPr>
-        <w:t>Entrevue tehcnique :</w:t>
-      </w:r>
-    </w:p>
-    <w:p>
-      <w:pPr>
-        <w:rPr>
-          <w:lang w:val="fr-CA"/>
-        </w:rPr>
-      </w:pPr>
-    </w:p>
-    <w:p>
-      <w:pPr>
-        <w:rPr>
-          <w:lang w:val="fr-CA"/>
-        </w:rPr>
-      </w:pPr>
-      <w:r>
-        <w:rPr>
-          <w:lang w:val="fr-CA"/>
-        </w:rPr>
-        <w:t xml:space="preserve">Les documents en lien avec les entrevues techniques se trouvent dans le répertoire </w:t>
-      </w:r>
-      <w:hyperlink r:id="rId19" w:history="1">
+        <w:pStyle w:val="Lgende"/>
+      </w:pPr>
+      <w:r>
+        <w:t xml:space="preserve">Figure </w:t>
+      </w:r>
+      <w:fldSimple w:instr=" SEQ Figure \* ARABIC ">
         <w:r>
           <w:rPr>
-            <w:rStyle w:val="Lienhypertexte"/>
-            <w:lang w:val="fr-CA"/>
+            <w:noProof/>
           </w:rPr>
-          <w:t>Paperwork-Rencontre individuelle</w:t>
+          <w:t>4</w:t>
         </w:r>
-      </w:hyperlink>
-    </w:p>
-    <w:p>
-      <w:pPr>
-        <w:rPr>
-          <w:lang w:val="fr-CA"/>
-        </w:rPr>
-      </w:pPr>
+      </w:fldSimple>
+      <w:r>
+        <w:t>: GPIO_driver</w:t>
+      </w:r>
     </w:p>
     <w:p>
       <w:pPr>
@@ -3588,19 +3555,13 @@
         <w:rPr>
           <w:lang w:val="fr-CA"/>
         </w:rPr>
-        <w:t>Assemblage et programmation (9</w:t>
-      </w:r>
-      <w:r>
-        <w:rPr>
-          <w:lang w:val="fr-CA"/>
-        </w:rPr>
-        <w:t xml:space="preserve"> &amp; 10</w:t>
-      </w:r>
-      <w:r>
-        <w:rPr>
-          <w:lang w:val="fr-CA"/>
-        </w:rPr>
-        <w:t>)</w:t>
+        <w:t>Conception mécanique</w:t>
+      </w:r>
+      <w:r>
+        <w:rPr>
+          <w:lang w:val="fr-CA"/>
+        </w:rPr>
+        <w:t> (6)</w:t>
       </w:r>
     </w:p>
     <w:p>
@@ -3621,42 +3582,57 @@
         <w:rPr>
           <w:lang w:val="fr-CA"/>
         </w:rPr>
-        <w:t>Assemblage des PCB :</w:t>
-      </w:r>
-    </w:p>
-    <w:p>
-      <w:pPr>
-        <w:rPr>
-          <w:lang w:val="fr-CA"/>
-        </w:rPr>
-      </w:pPr>
-    </w:p>
-    <w:p>
-      <w:pPr>
-        <w:rPr>
-          <w:lang w:val="fr-CA"/>
-        </w:rPr>
-      </w:pPr>
-      <w:r>
-        <w:rPr>
-          <w:lang w:val="fr-CA"/>
-        </w:rPr>
-        <w:t xml:space="preserve">Le répertoires de l’assemblage du PCB est le </w:t>
-      </w:r>
-      <w:hyperlink r:id="rId20" w:history="1">
-        <w:r>
-          <w:rPr>
-            <w:rStyle w:val="Lienhypertexte"/>
-            <w:lang w:val="fr-CA"/>
-          </w:rPr>
-          <w:t>E-0056</w:t>
-        </w:r>
-      </w:hyperlink>
-      <w:r>
-        <w:rPr>
-          <w:lang w:val="fr-CA"/>
-        </w:rPr>
-        <w:t>. Des instructions sont fournis pour faire les patch nécesssaire.</w:t>
+        <w:t>PCB &amp; Placement des composantes :</w:t>
+      </w:r>
+    </w:p>
+    <w:p>
+      <w:pPr>
+        <w:rPr>
+          <w:lang w:val="fr-CA"/>
+        </w:rPr>
+      </w:pPr>
+    </w:p>
+    <w:p>
+      <w:pPr>
+        <w:rPr>
+          <w:lang w:val="fr-CA"/>
+        </w:rPr>
+      </w:pPr>
+      <w:r>
+        <w:rPr>
+          <w:lang w:val="fr-CA"/>
+        </w:rPr>
+        <w:t>Le PCB du pilote de moteur représentait un défi en soi. Il y avait une contrainte d’espace sur les axes du bras assez limitante. Notre</w:t>
+      </w:r>
+      <w:r>
+        <w:rPr>
+          <w:lang w:val="fr-CA"/>
+        </w:rPr>
+        <w:t xml:space="preserve"> PCB devait faire au maximum 42mm</w:t>
+      </w:r>
+      <w:r>
+        <w:rPr>
+          <w:lang w:val="fr-CA"/>
+        </w:rPr>
+        <w:t xml:space="preserve"> de diamètre et en plus devait être circulaire.</w:t>
+      </w:r>
+      <w:r>
+        <w:rPr>
+          <w:lang w:val="fr-CA"/>
+        </w:rPr>
+        <w:t xml:space="preserve"> </w:t>
+      </w:r>
+      <w:r>
+        <w:rPr>
+          <w:lang w:val="fr-CA"/>
+        </w:rPr>
+        <w:t>Le placement des pièces ainsi que l</w:t>
+      </w:r>
+      <w:r>
+        <w:rPr>
+          <w:lang w:val="fr-CA"/>
+        </w:rPr>
+        <w:t xml:space="preserve">e «routing» s’est avéré plutôt difficile, mais nous avons réussi à faire un placement des composantes logique et fonctionnel. </w:t>
       </w:r>
     </w:p>
     <w:p>
@@ -3669,10 +3645,10 @@
           <w:lang w:val="fr-CA" w:eastAsia="fr-CA"/>
         </w:rPr>
         <w:drawing>
-          <wp:inline distT="0" distB="0" distL="0" distR="0" wp14:anchorId="76787A9B" wp14:editId="587DE61A">
-            <wp:extent cx="2690785" cy="2583357"/>
-            <wp:effectExtent l="0" t="0" r="0" b="7620"/>
-            <wp:docPr id="12" name="Image 12"/>
+          <wp:inline distT="0" distB="0" distL="0" distR="0" wp14:anchorId="2A42BC38" wp14:editId="577EB6C4">
+            <wp:extent cx="2419831" cy="2413590"/>
+            <wp:effectExtent l="0" t="0" r="0" b="6350"/>
+            <wp:docPr id="9" name="Image 9"/>
             <wp:cNvGraphicFramePr>
               <a:graphicFrameLocks xmlns:a="http://schemas.openxmlformats.org/drawingml/2006/main" noChangeAspect="1"/>
             </wp:cNvGraphicFramePr>
@@ -3692,7 +3668,7 @@
                   <pic:spPr>
                     <a:xfrm>
                       <a:off x="0" y="0"/>
-                      <a:ext cx="2703950" cy="2595997"/>
+                      <a:ext cx="2433647" cy="2427370"/>
                     </a:xfrm>
                     <a:prstGeom prst="rect">
                       <a:avLst/>
@@ -3710,10 +3686,10 @@
           <w:lang w:val="fr-CA" w:eastAsia="fr-CA"/>
         </w:rPr>
         <w:drawing>
-          <wp:inline distT="0" distB="0" distL="0" distR="0" wp14:anchorId="1C60228C" wp14:editId="2F1A2675">
-            <wp:extent cx="2670887" cy="2583712"/>
-            <wp:effectExtent l="0" t="0" r="0" b="7620"/>
-            <wp:docPr id="11" name="Image 11"/>
+          <wp:inline distT="0" distB="0" distL="0" distR="0" wp14:anchorId="7D98B1E1" wp14:editId="65ECF368">
+            <wp:extent cx="2406060" cy="2402958"/>
+            <wp:effectExtent l="0" t="0" r="0" b="0"/>
+            <wp:docPr id="10" name="Image 10"/>
             <wp:cNvGraphicFramePr>
               <a:graphicFrameLocks xmlns:a="http://schemas.openxmlformats.org/drawingml/2006/main" noChangeAspect="1"/>
             </wp:cNvGraphicFramePr>
@@ -3733,6 +3709,352 @@
                   <pic:spPr>
                     <a:xfrm>
                       <a:off x="0" y="0"/>
+                      <a:ext cx="2426898" cy="2423769"/>
+                    </a:xfrm>
+                    <a:prstGeom prst="rect">
+                      <a:avLst/>
+                    </a:prstGeom>
+                  </pic:spPr>
+                </pic:pic>
+              </a:graphicData>
+            </a:graphic>
+          </wp:inline>
+        </w:drawing>
+      </w:r>
+    </w:p>
+    <w:p>
+      <w:pPr>
+        <w:pStyle w:val="Lgende"/>
+      </w:pPr>
+      <w:r>
+        <w:t xml:space="preserve">Figure </w:t>
+      </w:r>
+      <w:fldSimple w:instr=" SEQ Figure \* ARABIC ">
+        <w:r>
+          <w:rPr>
+            <w:noProof/>
+          </w:rPr>
+          <w:t>5</w:t>
+        </w:r>
+      </w:fldSimple>
+      <w:r>
+        <w:t>: PCB 3D</w:t>
+      </w:r>
+    </w:p>
+    <w:p>
+      <w:pPr>
+        <w:rPr>
+          <w:noProof/>
+          <w:lang w:val="fr-CA" w:eastAsia="fr-CA"/>
+        </w:rPr>
+      </w:pPr>
+      <w:r>
+        <w:rPr>
+          <w:noProof/>
+          <w:lang w:val="fr-CA" w:eastAsia="fr-CA"/>
+        </w:rPr>
+        <w:t xml:space="preserve"> </w:t>
+      </w:r>
+    </w:p>
+    <w:p>
+      <w:pPr>
+        <w:rPr>
+          <w:lang w:val="fr-CA"/>
+        </w:rPr>
+      </w:pPr>
+    </w:p>
+    <w:p>
+      <w:pPr>
+        <w:rPr>
+          <w:lang w:val="fr-CA"/>
+        </w:rPr>
+      </w:pPr>
+      <w:r>
+        <w:rPr>
+          <w:lang w:val="fr-CA"/>
+        </w:rPr>
+        <w:br w:type="page"/>
+      </w:r>
+    </w:p>
+    <w:p>
+      <w:pPr>
+        <w:pStyle w:val="Titre1"/>
+        <w:rPr>
+          <w:lang w:val="fr-CA"/>
+        </w:rPr>
+      </w:pPr>
+      <w:r>
+        <w:rPr>
+          <w:lang w:val="fr-CA"/>
+        </w:rPr>
+        <w:lastRenderedPageBreak/>
+        <w:t>Évaluation et orientation (8)</w:t>
+      </w:r>
+    </w:p>
+    <w:p>
+      <w:pPr>
+        <w:rPr>
+          <w:lang w:val="fr-CA"/>
+        </w:rPr>
+      </w:pPr>
+    </w:p>
+    <w:p>
+      <w:pPr>
+        <w:pStyle w:val="Titre2"/>
+        <w:rPr>
+          <w:lang w:val="fr-CA"/>
+        </w:rPr>
+      </w:pPr>
+      <w:r>
+        <w:rPr>
+          <w:lang w:val="fr-CA"/>
+        </w:rPr>
+        <w:t xml:space="preserve">Entrevue </w:t>
+      </w:r>
+      <w:r>
+        <w:rPr>
+          <w:lang w:val="fr-CA"/>
+        </w:rPr>
+        <w:t>technique</w:t>
+      </w:r>
+      <w:r>
+        <w:rPr>
+          <w:lang w:val="fr-CA"/>
+        </w:rPr>
+        <w:t> :</w:t>
+      </w:r>
+    </w:p>
+    <w:p>
+      <w:pPr>
+        <w:rPr>
+          <w:lang w:val="fr-CA"/>
+        </w:rPr>
+      </w:pPr>
+    </w:p>
+    <w:p>
+      <w:pPr>
+        <w:rPr>
+          <w:lang w:val="fr-CA"/>
+        </w:rPr>
+      </w:pPr>
+      <w:r>
+        <w:rPr>
+          <w:lang w:val="fr-CA"/>
+        </w:rPr>
+        <w:t xml:space="preserve">Les documents en lien avec les entrevues techniques se trouvent dans le répertoire </w:t>
+      </w:r>
+      <w:hyperlink r:id="rId23" w:history="1">
+        <w:r>
+          <w:rPr>
+            <w:rStyle w:val="Lienhypertexte"/>
+            <w:lang w:val="fr-CA"/>
+          </w:rPr>
+          <w:t>Paperwork\</w:t>
+        </w:r>
+        <w:r>
+          <w:rPr>
+            <w:rStyle w:val="Lienhypertexte"/>
+            <w:lang w:val="fr-CA"/>
+          </w:rPr>
+          <w:t>Rencontre individuelle</w:t>
+        </w:r>
+      </w:hyperlink>
+    </w:p>
+    <w:p>
+      <w:pPr>
+        <w:rPr>
+          <w:lang w:val="fr-CA"/>
+        </w:rPr>
+      </w:pPr>
+    </w:p>
+    <w:p>
+      <w:pPr>
+        <w:rPr>
+          <w:lang w:val="fr-CA"/>
+        </w:rPr>
+      </w:pPr>
+    </w:p>
+    <w:p>
+      <w:pPr>
+        <w:rPr>
+          <w:lang w:val="fr-CA"/>
+        </w:rPr>
+      </w:pPr>
+    </w:p>
+    <w:p>
+      <w:pPr>
+        <w:pStyle w:val="Titre1"/>
+        <w:rPr>
+          <w:lang w:val="fr-CA"/>
+        </w:rPr>
+      </w:pPr>
+      <w:r>
+        <w:rPr>
+          <w:lang w:val="fr-CA"/>
+        </w:rPr>
+        <w:t>Assemblage et programmation (9</w:t>
+      </w:r>
+      <w:r>
+        <w:rPr>
+          <w:lang w:val="fr-CA"/>
+        </w:rPr>
+        <w:t xml:space="preserve"> &amp; 10</w:t>
+      </w:r>
+      <w:r>
+        <w:rPr>
+          <w:lang w:val="fr-CA"/>
+        </w:rPr>
+        <w:t>)</w:t>
+      </w:r>
+    </w:p>
+    <w:p>
+      <w:pPr>
+        <w:rPr>
+          <w:lang w:val="fr-CA"/>
+        </w:rPr>
+      </w:pPr>
+    </w:p>
+    <w:p>
+      <w:pPr>
+        <w:pStyle w:val="Titre2"/>
+        <w:rPr>
+          <w:lang w:val="fr-CA"/>
+        </w:rPr>
+      </w:pPr>
+      <w:r>
+        <w:rPr>
+          <w:lang w:val="fr-CA"/>
+        </w:rPr>
+        <w:t>Assemblage des PCB :</w:t>
+      </w:r>
+    </w:p>
+    <w:p>
+      <w:pPr>
+        <w:rPr>
+          <w:lang w:val="fr-CA"/>
+        </w:rPr>
+      </w:pPr>
+    </w:p>
+    <w:p>
+      <w:pPr>
+        <w:rPr>
+          <w:lang w:val="fr-CA"/>
+        </w:rPr>
+      </w:pPr>
+      <w:r>
+        <w:rPr>
+          <w:lang w:val="fr-CA"/>
+        </w:rPr>
+        <w:t>Le répertoires pour</w:t>
+      </w:r>
+      <w:r>
+        <w:rPr>
+          <w:lang w:val="fr-CA"/>
+        </w:rPr>
+        <w:t xml:space="preserve"> l’assemblage du PCB est le </w:t>
+      </w:r>
+      <w:hyperlink r:id="rId24" w:history="1">
+        <w:r>
+          <w:rPr>
+            <w:rStyle w:val="Lienhypertexte"/>
+            <w:lang w:val="fr-CA"/>
+          </w:rPr>
+          <w:t>E-0056</w:t>
+        </w:r>
+      </w:hyperlink>
+      <w:r>
+        <w:rPr>
+          <w:lang w:val="fr-CA"/>
+        </w:rPr>
+        <w:t xml:space="preserve">. Des instructions sont fournis pour faire </w:t>
+      </w:r>
+      <w:r>
+        <w:rPr>
+          <w:lang w:val="fr-CA"/>
+        </w:rPr>
+        <w:t>les patchs nécessaires</w:t>
+      </w:r>
+      <w:r>
+        <w:rPr>
+          <w:lang w:val="fr-CA"/>
+        </w:rPr>
+        <w:t>.</w:t>
+      </w:r>
+    </w:p>
+    <w:p>
+      <w:pPr>
+        <w:keepNext/>
+      </w:pPr>
+      <w:r>
+        <w:rPr>
+          <w:noProof/>
+          <w:lang w:val="fr-CA" w:eastAsia="fr-CA"/>
+        </w:rPr>
+        <w:drawing>
+          <wp:inline distT="0" distB="0" distL="0" distR="0" wp14:anchorId="76787A9B" wp14:editId="587DE61A">
+            <wp:extent cx="2690785" cy="2583357"/>
+            <wp:effectExtent l="0" t="0" r="0" b="7620"/>
+            <wp:docPr id="12" name="Image 12"/>
+            <wp:cNvGraphicFramePr>
+              <a:graphicFrameLocks xmlns:a="http://schemas.openxmlformats.org/drawingml/2006/main" noChangeAspect="1"/>
+            </wp:cNvGraphicFramePr>
+            <a:graphic xmlns:a="http://schemas.openxmlformats.org/drawingml/2006/main">
+              <a:graphicData uri="http://schemas.openxmlformats.org/drawingml/2006/picture">
+                <pic:pic xmlns:pic="http://schemas.openxmlformats.org/drawingml/2006/picture">
+                  <pic:nvPicPr>
+                    <pic:cNvPr id="1" name=""/>
+                    <pic:cNvPicPr/>
+                  </pic:nvPicPr>
+                  <pic:blipFill>
+                    <a:blip r:embed="rId25"/>
+                    <a:stretch>
+                      <a:fillRect/>
+                    </a:stretch>
+                  </pic:blipFill>
+                  <pic:spPr>
+                    <a:xfrm>
+                      <a:off x="0" y="0"/>
+                      <a:ext cx="2703950" cy="2595997"/>
+                    </a:xfrm>
+                    <a:prstGeom prst="rect">
+                      <a:avLst/>
+                    </a:prstGeom>
+                  </pic:spPr>
+                </pic:pic>
+              </a:graphicData>
+            </a:graphic>
+          </wp:inline>
+        </w:drawing>
+      </w:r>
+      <w:r>
+        <w:rPr>
+          <w:noProof/>
+          <w:lang w:val="fr-CA" w:eastAsia="fr-CA"/>
+        </w:rPr>
+        <w:drawing>
+          <wp:inline distT="0" distB="0" distL="0" distR="0" wp14:anchorId="1C60228C" wp14:editId="2F1A2675">
+            <wp:extent cx="2670887" cy="2583712"/>
+            <wp:effectExtent l="0" t="0" r="0" b="7620"/>
+            <wp:docPr id="11" name="Image 11"/>
+            <wp:cNvGraphicFramePr>
+              <a:graphicFrameLocks xmlns:a="http://schemas.openxmlformats.org/drawingml/2006/main" noChangeAspect="1"/>
+            </wp:cNvGraphicFramePr>
+            <a:graphic xmlns:a="http://schemas.openxmlformats.org/drawingml/2006/main">
+              <a:graphicData uri="http://schemas.openxmlformats.org/drawingml/2006/picture">
+                <pic:pic xmlns:pic="http://schemas.openxmlformats.org/drawingml/2006/picture">
+                  <pic:nvPicPr>
+                    <pic:cNvPr id="1" name=""/>
+                    <pic:cNvPicPr/>
+                  </pic:nvPicPr>
+                  <pic:blipFill>
+                    <a:blip r:embed="rId26"/>
+                    <a:stretch>
+                      <a:fillRect/>
+                    </a:stretch>
+                  </pic:blipFill>
+                  <pic:spPr>
+                    <a:xfrm>
+                      <a:off x="0" y="0"/>
                       <a:ext cx="2674004" cy="2586728"/>
                     </a:xfrm>
                     <a:prstGeom prst="rect">
@@ -3753,55 +4075,416 @@
       <w:r>
         <w:t xml:space="preserve">Figure </w:t>
       </w:r>
+      <w:r>
+        <w:fldChar w:fldCharType="begin"/>
+      </w:r>
+      <w:r>
+        <w:instrText xml:space="preserve"> SEQ Figure \* ARABIC </w:instrText>
+      </w:r>
+      <w:r>
+        <w:fldChar w:fldCharType="separate"/>
+      </w:r>
+      <w:r>
+        <w:rPr>
+          <w:noProof/>
+        </w:rPr>
+        <w:t>6</w:t>
+      </w:r>
+      <w:r>
+        <w:rPr>
+          <w:noProof/>
+        </w:rPr>
+        <w:fldChar w:fldCharType="end"/>
+      </w:r>
+      <w:r>
+        <w:t>: PCB Driver Motor Bottom &amp; Top</w:t>
+      </w:r>
+    </w:p>
+    <w:p/>
+    <w:p/>
+    <w:p/>
+    <w:p>
+      <w:pPr>
+        <w:pStyle w:val="Titre2"/>
+        <w:rPr>
+          <w:lang w:val="fr-CA"/>
+        </w:rPr>
+      </w:pPr>
+      <w:r>
+        <w:rPr>
+          <w:lang w:val="fr-CA"/>
+        </w:rPr>
+        <w:lastRenderedPageBreak/>
+        <w:t>Programmation Interfaces:</w:t>
+      </w:r>
+    </w:p>
+    <w:p>
+      <w:pPr>
+        <w:rPr>
+          <w:lang w:val="fr-CA"/>
+        </w:rPr>
+      </w:pPr>
+    </w:p>
+    <w:p>
+      <w:pPr>
+        <w:rPr>
+          <w:lang w:val="fr-CA"/>
+        </w:rPr>
+      </w:pPr>
+      <w:r>
+        <w:rPr>
+          <w:lang w:val="fr-CA"/>
+        </w:rPr>
+        <w:t xml:space="preserve">Basé sur nos pilotes, les interfaces sont utilisées, en autre, pour faciliter l’utilisation des capteurs. Comme les pilotes, leurs fichiers sources sont dans le répertoire </w:t>
+      </w:r>
+      <w:hyperlink r:id="rId27" w:history="1">
+        <w:r>
+          <w:rPr>
+            <w:rStyle w:val="Lienhypertexte"/>
+            <w:lang w:val="fr-CA"/>
+          </w:rPr>
+          <w:t>Code\Driver Motor\Sources\interfaces</w:t>
+        </w:r>
+      </w:hyperlink>
+      <w:r>
+        <w:rPr>
+          <w:lang w:val="fr-CA"/>
+        </w:rPr>
+        <w:t xml:space="preserve"> et les codes test dans </w:t>
+      </w:r>
+      <w:hyperlink r:id="rId28" w:history="1">
+        <w:r>
+          <w:rPr>
+            <w:rStyle w:val="Lienhypertexte"/>
+            <w:lang w:val="fr-CA"/>
+          </w:rPr>
+          <w:t>Code\Driver Motor\TestCode</w:t>
+        </w:r>
+      </w:hyperlink>
+      <w:r>
+        <w:rPr>
+          <w:lang w:val="fr-CA"/>
+        </w:rPr>
+        <w:t>.</w:t>
+      </w:r>
+    </w:p>
+    <w:p>
+      <w:pPr>
+        <w:rPr>
+          <w:lang w:val="fr-CA"/>
+        </w:rPr>
+      </w:pPr>
+      <w:r>
+        <w:rPr>
+          <w:lang w:val="fr-CA"/>
+        </w:rPr>
+        <w:t>Les interfaces disponibles sont les suivants :</w:t>
+      </w:r>
+    </w:p>
+    <w:p>
+      <w:pPr>
+        <w:pStyle w:val="Paragraphedeliste"/>
+        <w:numPr>
+          <w:ilvl w:val="1"/>
+          <w:numId w:val="6"/>
+        </w:numPr>
+      </w:pPr>
+      <w:r>
+        <w:t>Communication_interface</w:t>
+      </w:r>
+    </w:p>
+    <w:p>
+      <w:pPr>
+        <w:pStyle w:val="Paragraphedeliste"/>
+        <w:numPr>
+          <w:ilvl w:val="1"/>
+          <w:numId w:val="6"/>
+        </w:numPr>
+      </w:pPr>
+      <w:r>
+        <w:t>Debug_interface</w:t>
+      </w:r>
+    </w:p>
+    <w:p>
+      <w:pPr>
+        <w:pStyle w:val="Paragraphedeliste"/>
+        <w:numPr>
+          <w:ilvl w:val="1"/>
+          <w:numId w:val="6"/>
+        </w:numPr>
+      </w:pPr>
+      <w:r>
+        <w:t>Fan_interface</w:t>
+      </w:r>
+    </w:p>
+    <w:p>
+      <w:pPr>
+        <w:pStyle w:val="Paragraphedeliste"/>
+        <w:numPr>
+          <w:ilvl w:val="1"/>
+          <w:numId w:val="6"/>
+        </w:numPr>
+      </w:pPr>
+      <w:r>
+        <w:t>HallSensor_interface</w:t>
+      </w:r>
+    </w:p>
+    <w:p>
+      <w:pPr>
+        <w:pStyle w:val="Paragraphedeliste"/>
+        <w:numPr>
+          <w:ilvl w:val="1"/>
+          <w:numId w:val="6"/>
+        </w:numPr>
+      </w:pPr>
+      <w:r>
+        <w:t>TempSensor_interface</w:t>
+      </w:r>
+    </w:p>
+    <w:p>
+      <w:pPr>
+        <w:pStyle w:val="Paragraphedeliste"/>
+        <w:numPr>
+          <w:ilvl w:val="1"/>
+          <w:numId w:val="6"/>
+        </w:numPr>
+      </w:pPr>
+      <w:r>
+        <w:t>TMC2130_interface</w:t>
+      </w:r>
+    </w:p>
+    <w:p>
+      <w:pPr>
+        <w:keepNext/>
+      </w:pPr>
+      <w:r>
+        <w:rPr>
+          <w:noProof/>
+          <w:lang w:val="fr-CA" w:eastAsia="fr-CA"/>
+        </w:rPr>
+        <w:drawing>
+          <wp:inline distT="0" distB="0" distL="0" distR="0" wp14:anchorId="26D1CF85" wp14:editId="71A66336">
+            <wp:extent cx="3007495" cy="2817628"/>
+            <wp:effectExtent l="0" t="0" r="2540" b="1905"/>
+            <wp:docPr id="6" name="Image 6"/>
+            <wp:cNvGraphicFramePr>
+              <a:graphicFrameLocks xmlns:a="http://schemas.openxmlformats.org/drawingml/2006/main" noChangeAspect="1"/>
+            </wp:cNvGraphicFramePr>
+            <a:graphic xmlns:a="http://schemas.openxmlformats.org/drawingml/2006/main">
+              <a:graphicData uri="http://schemas.openxmlformats.org/drawingml/2006/picture">
+                <pic:pic xmlns:pic="http://schemas.openxmlformats.org/drawingml/2006/picture">
+                  <pic:nvPicPr>
+                    <pic:cNvPr id="1" name=""/>
+                    <pic:cNvPicPr/>
+                  </pic:nvPicPr>
+                  <pic:blipFill>
+                    <a:blip r:embed="rId29"/>
+                    <a:stretch>
+                      <a:fillRect/>
+                    </a:stretch>
+                  </pic:blipFill>
+                  <pic:spPr>
+                    <a:xfrm>
+                      <a:off x="0" y="0"/>
+                      <a:ext cx="3015652" cy="2825270"/>
+                    </a:xfrm>
+                    <a:prstGeom prst="rect">
+                      <a:avLst/>
+                    </a:prstGeom>
+                  </pic:spPr>
+                </pic:pic>
+              </a:graphicData>
+            </a:graphic>
+          </wp:inline>
+        </w:drawing>
+      </w:r>
+    </w:p>
+    <w:p>
+      <w:pPr>
+        <w:pStyle w:val="Lgende"/>
+        <w:rPr>
+          <w:lang w:val="fr-CA"/>
+        </w:rPr>
+      </w:pPr>
+      <w:r>
+        <w:t xml:space="preserve">Figure </w:t>
+      </w:r>
       <w:fldSimple w:instr=" SEQ Figure \* ARABIC ">
         <w:r>
           <w:rPr>
             <w:noProof/>
           </w:rPr>
-          <w:t>4</w:t>
+          <w:t>7</w:t>
         </w:r>
       </w:fldSimple>
       <w:r>
-        <w:t>: PCB Driver Motor Bottom &amp; Top</w:t>
-      </w:r>
-    </w:p>
-    <w:p/>
+        <w:t>: Interface Hall Sensor</w:t>
+      </w:r>
+    </w:p>
+    <w:p>
+      <w:pPr>
+        <w:keepNext/>
+      </w:pPr>
+      <w:r>
+        <w:rPr>
+          <w:noProof/>
+          <w:lang w:val="fr-CA" w:eastAsia="fr-CA"/>
+        </w:rPr>
+        <w:lastRenderedPageBreak/>
+        <w:drawing>
+          <wp:inline distT="0" distB="0" distL="0" distR="0" wp14:anchorId="3723C21F" wp14:editId="71DAE70A">
+            <wp:extent cx="5562600" cy="2819400"/>
+            <wp:effectExtent l="0" t="0" r="0" b="0"/>
+            <wp:docPr id="13" name="Image 13"/>
+            <wp:cNvGraphicFramePr>
+              <a:graphicFrameLocks xmlns:a="http://schemas.openxmlformats.org/drawingml/2006/main" noChangeAspect="1"/>
+            </wp:cNvGraphicFramePr>
+            <a:graphic xmlns:a="http://schemas.openxmlformats.org/drawingml/2006/main">
+              <a:graphicData uri="http://schemas.openxmlformats.org/drawingml/2006/picture">
+                <pic:pic xmlns:pic="http://schemas.openxmlformats.org/drawingml/2006/picture">
+                  <pic:nvPicPr>
+                    <pic:cNvPr id="1" name=""/>
+                    <pic:cNvPicPr/>
+                  </pic:nvPicPr>
+                  <pic:blipFill>
+                    <a:blip r:embed="rId30"/>
+                    <a:stretch>
+                      <a:fillRect/>
+                    </a:stretch>
+                  </pic:blipFill>
+                  <pic:spPr>
+                    <a:xfrm>
+                      <a:off x="0" y="0"/>
+                      <a:ext cx="5562600" cy="2819400"/>
+                    </a:xfrm>
+                    <a:prstGeom prst="rect">
+                      <a:avLst/>
+                    </a:prstGeom>
+                  </pic:spPr>
+                </pic:pic>
+              </a:graphicData>
+            </a:graphic>
+          </wp:inline>
+        </w:drawing>
+      </w:r>
+    </w:p>
+    <w:p>
+      <w:pPr>
+        <w:pStyle w:val="Lgende"/>
+        <w:rPr>
+          <w:lang w:val="fr-CA"/>
+        </w:rPr>
+      </w:pPr>
+      <w:r>
+        <w:t xml:space="preserve">Figure </w:t>
+      </w:r>
+      <w:fldSimple w:instr=" SEQ Figure \* ARABIC ">
+        <w:r>
+          <w:rPr>
+            <w:noProof/>
+          </w:rPr>
+          <w:t>8</w:t>
+        </w:r>
+      </w:fldSimple>
+      <w:r>
+        <w:t>: Interface Capteur Température</w:t>
+      </w:r>
+    </w:p>
+    <w:p>
+      <w:pPr>
+        <w:rPr>
+          <w:lang w:val="fr-CA"/>
+        </w:rPr>
+      </w:pPr>
+      <w:r>
+        <w:rPr>
+          <w:noProof/>
+          <w:lang w:val="fr-CA" w:eastAsia="fr-CA"/>
+        </w:rPr>
+        <w:t xml:space="preserve"> </w:t>
+      </w:r>
+    </w:p>
+    <w:p>
+      <w:pPr>
+        <w:pStyle w:val="Titre1"/>
+        <w:rPr>
+          <w:lang w:val="fr-CA"/>
+        </w:rPr>
+      </w:pPr>
+      <w:r>
+        <w:rPr>
+          <w:lang w:val="fr-CA"/>
+        </w:rPr>
+        <w:t>Vérification et validation</w:t>
+      </w:r>
+    </w:p>
+    <w:p>
+      <w:pPr>
+        <w:rPr>
+          <w:lang w:val="fr-CA"/>
+        </w:rPr>
+      </w:pPr>
+    </w:p>
     <w:p>
       <w:pPr>
         <w:pStyle w:val="Titre2"/>
-      </w:pPr>
-      <w:r>
-        <w:t>Programmation Interfaces:</w:t>
-      </w:r>
-    </w:p>
-    <w:p/>
-    <w:p>
-      <w:r>
-        <w:t>dfhkgdfg</w:t>
-      </w:r>
-    </w:p>
-    <w:p>
-      <w:r>
-        <w:rPr>
-          <w:noProof/>
-          <w:lang w:eastAsia="fr-CA"/>
-        </w:rPr>
-        <w:lastRenderedPageBreak/>
-        <w:t xml:space="preserve"> </w:t>
-      </w:r>
-    </w:p>
-    <w:p>
-      <w:pPr>
-        <w:pStyle w:val="Titre1"/>
-        <w:rPr>
-          <w:lang w:val="fr-CA"/>
-        </w:rPr>
-      </w:pPr>
-      <w:r>
-        <w:rPr>
-          <w:lang w:val="fr-CA"/>
-        </w:rPr>
-        <w:t>Vérification et validation</w:t>
+        <w:rPr>
+          <w:lang w:val="fr-CA"/>
+        </w:rPr>
+      </w:pPr>
+      <w:r>
+        <w:rPr>
+          <w:lang w:val="fr-CA"/>
+        </w:rPr>
+        <w:t>Test des logiciels :</w:t>
+      </w:r>
+    </w:p>
+    <w:p>
+      <w:pPr>
+        <w:rPr>
+          <w:lang w:val="fr-CA"/>
+        </w:rPr>
+      </w:pPr>
+    </w:p>
+    <w:p>
+      <w:pPr>
+        <w:rPr>
+          <w:lang w:val="fr-CA"/>
+        </w:rPr>
+      </w:pPr>
+      <w:r>
+        <w:rPr>
+          <w:lang w:val="fr-CA"/>
+        </w:rPr>
+        <w:t xml:space="preserve">Chaque section de code est testée individuellement avant d’être intégré dans le vrai code. Cela nous permet de passer moins de temps à débugger un gros code. Les codes de test sont dans le répertoire </w:t>
+      </w:r>
+      <w:hyperlink r:id="rId31" w:history="1">
+        <w:r>
+          <w:rPr>
+            <w:rStyle w:val="Lienhypertexte"/>
+            <w:lang w:val="fr-CA"/>
+          </w:rPr>
+          <w:t>Code\Driver Motor\TestCode</w:t>
+        </w:r>
+      </w:hyperlink>
+      <w:r>
+        <w:rPr>
+          <w:lang w:val="fr-CA"/>
+        </w:rPr>
+        <w:t>.</w:t>
+      </w:r>
+    </w:p>
+    <w:p>
+      <w:pPr>
+        <w:rPr>
+          <w:lang w:val="fr-CA"/>
+        </w:rPr>
+      </w:pPr>
+      <w:r>
+        <w:rPr>
+          <w:lang w:val="fr-CA"/>
+        </w:rPr>
+        <w:t>Nous avons aussi fait une section de débug dans l’interface graphique sur PC pour nous aider à débugger le code principale.</w:t>
       </w:r>
     </w:p>
     <w:p>
@@ -3822,70 +4505,29 @@
         <w:rPr>
           <w:lang w:val="fr-CA"/>
         </w:rPr>
-        <w:t>Test des logiciels :</w:t>
-      </w:r>
-    </w:p>
-    <w:p>
-      <w:pPr>
-        <w:rPr>
-          <w:lang w:val="fr-CA"/>
-        </w:rPr>
-      </w:pPr>
-    </w:p>
-    <w:p>
-      <w:pPr>
-        <w:rPr>
-          <w:lang w:val="fr-CA"/>
-        </w:rPr>
-      </w:pPr>
-      <w:r>
-        <w:rPr>
-          <w:lang w:val="fr-CA"/>
-        </w:rPr>
-        <w:t>Sdf</w:t>
-      </w:r>
-    </w:p>
-    <w:p>
-      <w:pPr>
-        <w:rPr>
-          <w:lang w:val="fr-CA"/>
-        </w:rPr>
-      </w:pPr>
+        <w:t>Processus :</w:t>
+      </w:r>
       <w:bookmarkStart w:id="9" w:name="_GoBack"/>
       <w:bookmarkEnd w:id="9"/>
     </w:p>
     <w:p>
       <w:pPr>
-        <w:pStyle w:val="Titre2"/>
-        <w:rPr>
-          <w:lang w:val="fr-CA"/>
-        </w:rPr>
-      </w:pPr>
-      <w:r>
-        <w:rPr>
-          <w:lang w:val="fr-CA"/>
-        </w:rPr>
-        <w:t>Processus :</w:t>
-      </w:r>
-    </w:p>
-    <w:p>
-      <w:pPr>
-        <w:rPr>
-          <w:lang w:val="fr-CA"/>
-        </w:rPr>
-      </w:pPr>
-    </w:p>
-    <w:p>
-      <w:pPr>
-        <w:rPr>
-          <w:lang w:val="fr-CA"/>
-        </w:rPr>
-      </w:pPr>
-      <w:r>
-        <w:rPr>
-          <w:lang w:val="fr-CA"/>
-        </w:rPr>
-        <w:t>sdf</w:t>
+        <w:rPr>
+          <w:lang w:val="fr-CA"/>
+        </w:rPr>
+      </w:pPr>
+    </w:p>
+    <w:p>
+      <w:pPr>
+        <w:rPr>
+          <w:lang w:val="fr-CA"/>
+        </w:rPr>
+      </w:pPr>
+      <w:r>
+        <w:rPr>
+          <w:lang w:val="fr-CA"/>
+        </w:rPr>
+        <w:t>Les deux processus importants sont le celui pour contrôler le moteur et celui pour gérer la température. Celui de la communication n’est pas utiliser. Nous prenons l’information directement dans l’interface.</w:t>
       </w:r>
     </w:p>
     <w:sectPr>
@@ -4052,7 +4694,7 @@
   <w:abstractNum w:abstractNumId="1" w15:restartNumberingAfterBreak="0">
     <w:nsid w:val="0AB8565B"/>
     <w:multiLevelType w:val="multilevel"/>
-    <w:tmpl w:val="55EEFCB4"/>
+    <w:tmpl w:val="91641152"/>
     <w:lvl w:ilvl="0">
       <w:start w:val="1"/>
       <w:numFmt w:val="bullet"/>
@@ -4069,20 +4711,15 @@
         <w:sz w:val="20"/>
       </w:rPr>
     </w:lvl>
-    <w:lvl w:ilvl="1" w:tentative="1">
-      <w:start w:val="1"/>
+    <w:lvl w:ilvl="1">
       <w:numFmt w:val="bullet"/>
-      <w:lvlText w:val="o"/>
+      <w:lvlText w:val="-"/>
       <w:lvlJc w:val="left"/>
       <w:pPr>
-        <w:tabs>
-          <w:tab w:val="num" w:pos="1440"/>
-        </w:tabs>
         <w:ind w:left="1440" w:hanging="360"/>
       </w:pPr>
       <w:rPr>
-        <w:rFonts w:ascii="Courier New" w:hAnsi="Courier New" w:hint="default"/>
-        <w:sz w:val="20"/>
+        <w:rFonts w:ascii="Calibri" w:eastAsiaTheme="minorHAnsi" w:hAnsi="Calibri" w:cs="Calibri" w:hint="default"/>
       </w:rPr>
     </w:lvl>
     <w:lvl w:ilvl="2" w:tentative="1">
@@ -5545,6 +6182,7 @@
   <w:style w:type="character" w:default="1" w:styleId="Policepardfaut">
     <w:name w:val="Default Paragraph Font"/>
     <w:uiPriority w:val="1"/>
+    <w:semiHidden/>
     <w:unhideWhenUsed/>
   </w:style>
   <w:style w:type="table" w:default="1" w:styleId="TableauNormal">
@@ -6106,8 +6744,10 @@
   </w:compat>
   <w:rsids>
     <w:rsidRoot w:val="00BA3A19"/>
+    <w:rsid w:val="00657543"/>
     <w:rsid w:val="00BA3A19"/>
     <w:rsid w:val="00C9611A"/>
+    <w:rsid w:val="00FD6781"/>
   </w:rsids>
   <m:mathPr>
     <m:mathFont m:val="Cambria Math"/>
@@ -6911,7 +7551,7 @@
 </file>
 
 <file path=customXml/itemProps1.xml><?xml version="1.0" encoding="utf-8"?>
-<ds:datastoreItem xmlns:ds="http://schemas.openxmlformats.org/officeDocument/2006/customXml" ds:itemID="{4DF40E95-1324-4273-B0D5-E7A469683B99}">
+<ds:datastoreItem xmlns:ds="http://schemas.openxmlformats.org/officeDocument/2006/customXml" ds:itemID="{0A274D85-65B1-44A4-98BC-5E8FA17864D5}">
   <ds:schemaRefs>
     <ds:schemaRef ds:uri="http://schemas.openxmlformats.org/officeDocument/2006/bibliography"/>
   </ds:schemaRefs>

</xml_diff>